<commit_message>
final push/ report edit
</commit_message>
<xml_diff>
--- a/Neural Network Homework Report.docx
+++ b/Neural Network Homework Report.docx
@@ -37,15 +37,7 @@
         <w:ind w:firstLine="720"/>
       </w:pPr>
       <w:r>
-        <w:t xml:space="preserve">As a member of a nonprofit foundation Alphabet </w:t>
-      </w:r>
-      <w:proofErr w:type="gramStart"/>
-      <w:r>
-        <w:t>Soup</w:t>
-      </w:r>
-      <w:proofErr w:type="gramEnd"/>
-      <w:r>
-        <w:t xml:space="preserve"> I was tasked to create a neural network tool use a dataset to help select applicants with the best chance of success in their futures. Using my knowledge of Machine Learning, Neural Networks, Pandas, Binary Classifier</w:t>
+        <w:t>As a member of a nonprofit foundation Alphabet Soup I was tasked to create a neural network tool use a dataset to help select applicants with the best chance of success in their futures. Using my knowledge of Machine Learning, Neural Networks, Pandas, Binary Classifier</w:t>
       </w:r>
       <w:r>
         <w:t xml:space="preserve"> I was able to help my foundation in predicting the best applicants from the dataset.</w:t>
@@ -91,15 +83,10 @@
         <w:pStyle w:val="ListParagraph"/>
       </w:pPr>
       <w:r>
-        <w:t xml:space="preserve">First, I dropped EIN and NAME columns to begin cleaning my data. Following that I found the number of unique values for each </w:t>
-      </w:r>
-      <w:proofErr w:type="gramStart"/>
-      <w:r>
-        <w:t>column,  I</w:t>
-      </w:r>
-      <w:proofErr w:type="gramEnd"/>
-      <w:r>
-        <w:t xml:space="preserve"> picked a cutoff point to bin “rare” categorical variables, and then converted all categorical variables to quantitative variables.</w:t>
+        <w:t>First, I dropped EIN and NAME columns to begin cleaning my data. Following that I found the number of unique values for each column,  I picked a cutoff point to bin “rare” categorical variables, and then converted all categorical variables to quantitative variables.</w:t>
+      </w:r>
+      <w:r>
+        <w:t xml:space="preserve"> Variables I targeted was Classification and application type.</w:t>
       </w:r>
     </w:p>
     <w:p/>
@@ -129,6 +116,12 @@
       <w:r>
         <w:t>the number of Epoch. I chose 150 because I wanted the most accurate model and the accuracy for my model is 0.73. Steps I took to increase the accuracy was mainly increasing epoch numbers.</w:t>
       </w:r>
+      <w:r>
+        <w:t xml:space="preserve"> I did not reach the target accuracy of 75% however I believe with my model it is achievable by tweaking the input data</w:t>
+      </w:r>
+      <w:r>
+        <w:t>.</w:t>
+      </w:r>
     </w:p>
     <w:p/>
     <w:p>
@@ -149,6 +142,15 @@
     <w:p>
       <w:r>
         <w:t xml:space="preserve">My results include an accuracy of 0.73. I found that increasing the input allows the model to become more accurate. </w:t>
+      </w:r>
+      <w:r>
+        <w:t xml:space="preserve">Another way to solve this classification model </w:t>
+      </w:r>
+      <w:r>
+        <w:t xml:space="preserve">is to continue increasing the epoch levels so that </w:t>
+      </w:r>
+      <w:r>
+        <w:t>the model becomes more accurate.</w:t>
       </w:r>
     </w:p>
     <w:sectPr>

</xml_diff>